<commit_message>
add file and modified tasks file
</commit_message>
<xml_diff>
--- a/sql_ex_ru - 20 tasks.docx
+++ b/sql_ex_ru - 20 tasks.docx
@@ -10,9 +10,9 @@
       </w:tblPr>
       <w:tblGrid>
         <w:gridCol w:w="527"/>
-        <w:gridCol w:w="3834"/>
-        <w:gridCol w:w="5337"/>
-        <w:gridCol w:w="5088"/>
+        <w:gridCol w:w="3809"/>
+        <w:gridCol w:w="5284"/>
+        <w:gridCol w:w="5166"/>
       </w:tblGrid>
       <w:tr>
         <w:tc>
@@ -3066,8 +3066,16 @@
               <w:rPr>
                 <w:sz w:val="28"/>
                 <w:szCs w:val="28"/>
-              </w:rPr>
-            </w:pPr>
+                <w:lang w:val="en-US"/>
+              </w:rPr>
+            </w:pPr>
+            <w:r>
+              <w:rPr>
+                <w:sz w:val="28"/>
+                <w:szCs w:val="28"/>
+              </w:rPr>
+              <w:t>Найдите размеры жестких дисков, совпадающих у двух и более PC. Вывести: HD</w:t>
+            </w:r>
           </w:p>
         </w:tc>
         <w:tc>
@@ -3079,365 +3087,127 @@
               <w:rPr>
                 <w:sz w:val="28"/>
                 <w:szCs w:val="28"/>
-              </w:rPr>
-            </w:pPr>
+                <w:lang w:val="en-US"/>
+              </w:rPr>
+            </w:pPr>
+            <w:r>
+              <w:rPr>
+                <w:sz w:val="28"/>
+                <w:szCs w:val="28"/>
+                <w:lang w:val="en-US"/>
+              </w:rPr>
+              <w:t xml:space="preserve">SELECT </w:t>
+            </w:r>
+            <w:proofErr w:type="spellStart"/>
+            <w:r>
+              <w:rPr>
+                <w:sz w:val="28"/>
+                <w:szCs w:val="28"/>
+                <w:lang w:val="en-US"/>
+              </w:rPr>
+              <w:t>pc.hd</w:t>
+            </w:r>
+            <w:proofErr w:type="spellEnd"/>
+            <w:r>
+              <w:rPr>
+                <w:sz w:val="28"/>
+                <w:szCs w:val="28"/>
+                <w:lang w:val="en-US"/>
+              </w:rPr>
+              <w:t xml:space="preserve"> </w:t>
+            </w:r>
+          </w:p>
+          <w:p>
+            <w:pPr>
+              <w:rPr>
+                <w:sz w:val="28"/>
+                <w:szCs w:val="28"/>
+                <w:lang w:val="en-US"/>
+              </w:rPr>
+            </w:pPr>
+            <w:r>
+              <w:rPr>
+                <w:sz w:val="28"/>
+                <w:szCs w:val="28"/>
+                <w:lang w:val="en-US"/>
+              </w:rPr>
+              <w:t>FROM pc</w:t>
+            </w:r>
+          </w:p>
+          <w:p>
+            <w:pPr>
+              <w:rPr>
+                <w:sz w:val="28"/>
+                <w:szCs w:val="28"/>
+                <w:lang w:val="en-US"/>
+              </w:rPr>
+            </w:pPr>
+            <w:r>
+              <w:rPr>
+                <w:sz w:val="28"/>
+                <w:szCs w:val="28"/>
+                <w:lang w:val="en-US"/>
+              </w:rPr>
+              <w:t xml:space="preserve">GROUP BY </w:t>
+            </w:r>
+            <w:proofErr w:type="spellStart"/>
+            <w:r>
+              <w:rPr>
+                <w:sz w:val="28"/>
+                <w:szCs w:val="28"/>
+                <w:lang w:val="en-US"/>
+              </w:rPr>
+              <w:t>hd</w:t>
+            </w:r>
+            <w:proofErr w:type="spellEnd"/>
+          </w:p>
+          <w:p>
+            <w:pPr>
+              <w:rPr>
+                <w:sz w:val="28"/>
+                <w:szCs w:val="28"/>
+              </w:rPr>
+            </w:pPr>
+            <w:r>
+              <w:rPr>
+                <w:sz w:val="28"/>
+                <w:szCs w:val="28"/>
+              </w:rPr>
+              <w:t>HAVING COUNT(</w:t>
+            </w:r>
+            <w:proofErr w:type="spellStart"/>
+            <w:r>
+              <w:rPr>
+                <w:sz w:val="28"/>
+                <w:szCs w:val="28"/>
+              </w:rPr>
+              <w:t>hd</w:t>
+            </w:r>
+            <w:proofErr w:type="spellEnd"/>
+            <w:r>
+              <w:rPr>
+                <w:sz w:val="28"/>
+                <w:szCs w:val="28"/>
+              </w:rPr>
+              <w:t>) &gt; 1;</w:t>
+            </w:r>
           </w:p>
         </w:tc>
         <w:tc>
           <w:tcPr>
             <w:tcW w:w="5088" w:type="dxa"/>
           </w:tcPr>
-          <w:p/>
-        </w:tc>
-      </w:tr>
-      <w:tr>
-        <w:tc>
-          <w:tcPr>
-            <w:tcW w:w="527" w:type="dxa"/>
-          </w:tcPr>
-          <w:p>
-            <w:pPr>
-              <w:rPr>
-                <w:sz w:val="28"/>
-                <w:szCs w:val="28"/>
-              </w:rPr>
-            </w:pPr>
-            <w:r>
-              <w:rPr>
-                <w:sz w:val="28"/>
-                <w:szCs w:val="28"/>
-              </w:rPr>
-              <w:t>16</w:t>
-            </w:r>
-          </w:p>
-        </w:tc>
-        <w:tc>
-          <w:tcPr>
-            <w:tcW w:w="3834" w:type="dxa"/>
-          </w:tcPr>
-          <w:p>
-            <w:pPr>
-              <w:rPr>
-                <w:sz w:val="28"/>
-                <w:szCs w:val="28"/>
-              </w:rPr>
-            </w:pPr>
-          </w:p>
-        </w:tc>
-        <w:tc>
-          <w:tcPr>
-            <w:tcW w:w="5337" w:type="dxa"/>
-          </w:tcPr>
-          <w:p>
-            <w:pPr>
-              <w:rPr>
-                <w:sz w:val="28"/>
-                <w:szCs w:val="28"/>
-              </w:rPr>
-            </w:pPr>
-          </w:p>
-        </w:tc>
-        <w:tc>
-          <w:tcPr>
-            <w:tcW w:w="5088" w:type="dxa"/>
-          </w:tcPr>
-          <w:p/>
-        </w:tc>
-      </w:tr>
-      <w:tr>
-        <w:tc>
-          <w:tcPr>
-            <w:tcW w:w="527" w:type="dxa"/>
-          </w:tcPr>
-          <w:p>
-            <w:pPr>
-              <w:rPr>
-                <w:sz w:val="28"/>
-                <w:szCs w:val="28"/>
-              </w:rPr>
-            </w:pPr>
-            <w:r>
-              <w:rPr>
-                <w:sz w:val="28"/>
-                <w:szCs w:val="28"/>
-              </w:rPr>
-              <w:t>17</w:t>
-            </w:r>
-          </w:p>
-        </w:tc>
-        <w:tc>
-          <w:tcPr>
-            <w:tcW w:w="3834" w:type="dxa"/>
-          </w:tcPr>
-          <w:p>
-            <w:pPr>
-              <w:rPr>
-                <w:sz w:val="28"/>
-                <w:szCs w:val="28"/>
-              </w:rPr>
-            </w:pPr>
-          </w:p>
-        </w:tc>
-        <w:tc>
-          <w:tcPr>
-            <w:tcW w:w="5337" w:type="dxa"/>
-          </w:tcPr>
-          <w:p>
-            <w:pPr>
-              <w:rPr>
-                <w:sz w:val="28"/>
-                <w:szCs w:val="28"/>
-              </w:rPr>
-            </w:pPr>
-          </w:p>
-        </w:tc>
-        <w:tc>
-          <w:tcPr>
-            <w:tcW w:w="5088" w:type="dxa"/>
-          </w:tcPr>
-          <w:p/>
-        </w:tc>
-      </w:tr>
-      <w:tr>
-        <w:tc>
-          <w:tcPr>
-            <w:tcW w:w="527" w:type="dxa"/>
-          </w:tcPr>
-          <w:p>
-            <w:pPr>
-              <w:rPr>
-                <w:sz w:val="28"/>
-                <w:szCs w:val="28"/>
-              </w:rPr>
-            </w:pPr>
-            <w:r>
-              <w:rPr>
-                <w:sz w:val="28"/>
-                <w:szCs w:val="28"/>
-              </w:rPr>
-              <w:t>18</w:t>
-            </w:r>
-          </w:p>
-        </w:tc>
-        <w:tc>
-          <w:tcPr>
-            <w:tcW w:w="3834" w:type="dxa"/>
-          </w:tcPr>
-          <w:p>
-            <w:pPr>
-              <w:rPr>
-                <w:sz w:val="28"/>
-                <w:szCs w:val="28"/>
-              </w:rPr>
-            </w:pPr>
-            <w:r>
-              <w:rPr>
-                <w:sz w:val="28"/>
-                <w:szCs w:val="28"/>
-              </w:rPr>
-              <w:t xml:space="preserve">Найдите производителей самых дешевых цветных принтеров. Вывести: </w:t>
-            </w:r>
-            <w:proofErr w:type="spellStart"/>
-            <w:r>
-              <w:rPr>
-                <w:sz w:val="28"/>
-                <w:szCs w:val="28"/>
-              </w:rPr>
-              <w:t>maker</w:t>
-            </w:r>
-            <w:proofErr w:type="spellEnd"/>
-            <w:r>
-              <w:rPr>
-                <w:sz w:val="28"/>
-                <w:szCs w:val="28"/>
-              </w:rPr>
-              <w:t xml:space="preserve">, </w:t>
-            </w:r>
-            <w:proofErr w:type="spellStart"/>
-            <w:r>
-              <w:rPr>
-                <w:sz w:val="28"/>
-                <w:szCs w:val="28"/>
-              </w:rPr>
-              <w:t>price</w:t>
-            </w:r>
-            <w:proofErr w:type="spellEnd"/>
-          </w:p>
-        </w:tc>
-        <w:tc>
-          <w:tcPr>
-            <w:tcW w:w="5337" w:type="dxa"/>
-          </w:tcPr>
-          <w:p>
-            <w:pPr>
-              <w:rPr>
-                <w:sz w:val="28"/>
-                <w:szCs w:val="28"/>
-                <w:lang w:val="en-US"/>
-              </w:rPr>
-            </w:pPr>
-            <w:r>
-              <w:rPr>
-                <w:sz w:val="28"/>
-                <w:szCs w:val="28"/>
-                <w:lang w:val="en-US"/>
-              </w:rPr>
-              <w:t xml:space="preserve">SELECT DISTINCT </w:t>
-            </w:r>
-            <w:proofErr w:type="spellStart"/>
-            <w:r>
-              <w:rPr>
-                <w:sz w:val="28"/>
-                <w:szCs w:val="28"/>
-                <w:lang w:val="en-US"/>
-              </w:rPr>
-              <w:t>product.maker</w:t>
-            </w:r>
-            <w:proofErr w:type="spellEnd"/>
-            <w:r>
-              <w:rPr>
-                <w:sz w:val="28"/>
-                <w:szCs w:val="28"/>
-                <w:lang w:val="en-US"/>
-              </w:rPr>
-              <w:t xml:space="preserve">, </w:t>
-            </w:r>
-            <w:proofErr w:type="spellStart"/>
-            <w:r>
-              <w:rPr>
-                <w:sz w:val="28"/>
-                <w:szCs w:val="28"/>
-                <w:lang w:val="en-US"/>
-              </w:rPr>
-              <w:t>printer.price</w:t>
-            </w:r>
-            <w:proofErr w:type="spellEnd"/>
-            <w:r>
-              <w:rPr>
-                <w:sz w:val="28"/>
-                <w:szCs w:val="28"/>
-                <w:lang w:val="en-US"/>
-              </w:rPr>
-              <w:t xml:space="preserve"> </w:t>
-            </w:r>
-          </w:p>
-          <w:p>
-            <w:pPr>
-              <w:rPr>
-                <w:sz w:val="28"/>
-                <w:szCs w:val="28"/>
-                <w:lang w:val="en-US"/>
-              </w:rPr>
-            </w:pPr>
-            <w:r>
-              <w:rPr>
-                <w:sz w:val="28"/>
-                <w:szCs w:val="28"/>
-                <w:lang w:val="en-US"/>
-              </w:rPr>
-              <w:t xml:space="preserve">FROM printer </w:t>
-            </w:r>
-          </w:p>
-          <w:p>
-            <w:pPr>
-              <w:rPr>
-                <w:sz w:val="28"/>
-                <w:szCs w:val="28"/>
-                <w:lang w:val="en-US"/>
-              </w:rPr>
-            </w:pPr>
-            <w:r>
-              <w:rPr>
-                <w:sz w:val="28"/>
-                <w:szCs w:val="28"/>
-                <w:lang w:val="en-US"/>
-              </w:rPr>
-              <w:t xml:space="preserve">JOIN product ON </w:t>
-            </w:r>
-            <w:proofErr w:type="spellStart"/>
-            <w:r>
-              <w:rPr>
-                <w:sz w:val="28"/>
-                <w:szCs w:val="28"/>
-                <w:lang w:val="en-US"/>
-              </w:rPr>
-              <w:t>product.model</w:t>
-            </w:r>
-            <w:proofErr w:type="spellEnd"/>
-            <w:r>
-              <w:rPr>
-                <w:sz w:val="28"/>
-                <w:szCs w:val="28"/>
-                <w:lang w:val="en-US"/>
-              </w:rPr>
-              <w:t xml:space="preserve"> = </w:t>
-            </w:r>
-            <w:proofErr w:type="spellStart"/>
-            <w:r>
-              <w:rPr>
-                <w:sz w:val="28"/>
-                <w:szCs w:val="28"/>
-                <w:lang w:val="en-US"/>
-              </w:rPr>
-              <w:t>printer.model</w:t>
-            </w:r>
-            <w:proofErr w:type="spellEnd"/>
-          </w:p>
-          <w:p>
-            <w:pPr>
-              <w:rPr>
-                <w:sz w:val="28"/>
-                <w:szCs w:val="28"/>
-                <w:lang w:val="en-US"/>
-              </w:rPr>
-            </w:pPr>
-            <w:r>
-              <w:rPr>
-                <w:sz w:val="28"/>
-                <w:szCs w:val="28"/>
-                <w:lang w:val="en-US"/>
-              </w:rPr>
-              <w:t xml:space="preserve">WHERE color = 'y' </w:t>
-            </w:r>
-          </w:p>
-          <w:p>
-            <w:pPr>
-              <w:rPr>
-                <w:sz w:val="28"/>
-                <w:szCs w:val="28"/>
-                <w:lang w:val="en-US"/>
-              </w:rPr>
-            </w:pPr>
-            <w:r>
-              <w:rPr>
-                <w:sz w:val="28"/>
-                <w:szCs w:val="28"/>
-                <w:lang w:val="en-US"/>
-              </w:rPr>
-              <w:t>AND price = (SELECT MIN(price) FROM printer WHERE color = 'y')</w:t>
-            </w:r>
-          </w:p>
-        </w:tc>
-        <w:tc>
-          <w:tcPr>
-            <w:tcW w:w="5088" w:type="dxa"/>
-          </w:tcPr>
-          <w:p>
-            <w:pPr>
-              <w:rPr>
-                <w:lang w:val="en-US"/>
-              </w:rPr>
-            </w:pPr>
+          <w:p>
             <w:r>
               <w:rPr>
                 <w:noProof/>
                 <w:lang w:eastAsia="ru-RU"/>
               </w:rPr>
               <w:drawing>
-                <wp:inline distT="0" distB="0" distL="0" distR="0" wp14:anchorId="48D368E5" wp14:editId="53DBDCA6">
-                  <wp:extent cx="2964180" cy="1203960"/>
+                <wp:inline distT="0" distB="0" distL="0" distR="0" wp14:anchorId="304FCC74" wp14:editId="7C501F94">
+                  <wp:extent cx="2964180" cy="2179320"/>
                   <wp:effectExtent l="0" t="0" r="7620" b="0"/>
-                  <wp:docPr id="17" name="Рисунок 17"/>
+                  <wp:docPr id="18" name="Рисунок 18"/>
                   <wp:cNvGraphicFramePr>
                     <a:graphicFrameLocks xmlns:a="http://schemas.openxmlformats.org/drawingml/2006/main" noChangeAspect="1"/>
                   </wp:cNvGraphicFramePr>
@@ -3457,7 +3227,7 @@
                         <pic:spPr>
                           <a:xfrm>
                             <a:off x="0" y="0"/>
-                            <a:ext cx="2964180" cy="1203960"/>
+                            <a:ext cx="2964180" cy="2179320"/>
                           </a:xfrm>
                           <a:prstGeom prst="rect">
                             <a:avLst/>
@@ -3469,8 +3239,6 @@
                 </wp:inline>
               </w:drawing>
             </w:r>
-            <w:bookmarkStart w:id="0" w:name="_GoBack"/>
-            <w:bookmarkEnd w:id="0"/>
           </w:p>
         </w:tc>
       </w:tr>
@@ -3491,7 +3259,7 @@
                 <w:sz w:val="28"/>
                 <w:szCs w:val="28"/>
               </w:rPr>
-              <w:t>19</w:t>
+              <w:t>16</w:t>
             </w:r>
           </w:p>
         </w:tc>
@@ -3511,47 +3279,39 @@
                 <w:sz w:val="28"/>
                 <w:szCs w:val="28"/>
               </w:rPr>
-              <w:t xml:space="preserve">Для каждого производителя, имеющего модели в таблице </w:t>
-            </w:r>
-            <w:proofErr w:type="spellStart"/>
-            <w:r>
-              <w:rPr>
-                <w:sz w:val="28"/>
-                <w:szCs w:val="28"/>
-              </w:rPr>
-              <w:t>Laptop</w:t>
-            </w:r>
-            <w:proofErr w:type="spellEnd"/>
-            <w:r>
-              <w:rPr>
-                <w:sz w:val="28"/>
-                <w:szCs w:val="28"/>
-              </w:rPr>
-              <w:t>, найдите средний размер экрана выпускаемых им ПК-блокнотов.</w:t>
-            </w:r>
-            <w:r>
-              <w:rPr>
-                <w:sz w:val="28"/>
-                <w:szCs w:val="28"/>
-              </w:rPr>
-              <w:br/>
-              <w:t xml:space="preserve">Вывести: </w:t>
-            </w:r>
-            <w:proofErr w:type="spellStart"/>
-            <w:r>
-              <w:rPr>
-                <w:sz w:val="28"/>
-                <w:szCs w:val="28"/>
-              </w:rPr>
-              <w:t>maker</w:t>
-            </w:r>
-            <w:proofErr w:type="spellEnd"/>
-            <w:r>
-              <w:rPr>
-                <w:sz w:val="28"/>
-                <w:szCs w:val="28"/>
-              </w:rPr>
-              <w:t>, средний размер экрана.</w:t>
+              <w:t>Найдите пары моделей PC, имеющих одинаковые скорость и RAM. В результате каждая пара указывается только один раз, т.е. (</w:t>
+            </w:r>
+            <w:proofErr w:type="spellStart"/>
+            <w:r>
+              <w:rPr>
+                <w:sz w:val="28"/>
+                <w:szCs w:val="28"/>
+              </w:rPr>
+              <w:t>i,j</w:t>
+            </w:r>
+            <w:proofErr w:type="spellEnd"/>
+            <w:r>
+              <w:rPr>
+                <w:sz w:val="28"/>
+                <w:szCs w:val="28"/>
+              </w:rPr>
+              <w:t>), но не (</w:t>
+            </w:r>
+            <w:proofErr w:type="spellStart"/>
+            <w:r>
+              <w:rPr>
+                <w:sz w:val="28"/>
+                <w:szCs w:val="28"/>
+              </w:rPr>
+              <w:t>j,i</w:t>
+            </w:r>
+            <w:proofErr w:type="spellEnd"/>
+            <w:r>
+              <w:rPr>
+                <w:sz w:val="28"/>
+                <w:szCs w:val="28"/>
+              </w:rPr>
+              <w:t>), Порядок вывода: модель с большим номером, модель с меньшим номером, скорость и RAM.</w:t>
             </w:r>
           </w:p>
         </w:tc>
@@ -3573,95 +3333,114 @@
                 <w:szCs w:val="28"/>
                 <w:lang w:val="en-US"/>
               </w:rPr>
-              <w:t>SELECT maker, AVG (</w:t>
-            </w:r>
-            <w:proofErr w:type="spellStart"/>
-            <w:r>
-              <w:rPr>
-                <w:sz w:val="28"/>
-                <w:szCs w:val="28"/>
-                <w:lang w:val="en-US"/>
-              </w:rPr>
-              <w:t>laptop.screen</w:t>
-            </w:r>
-            <w:proofErr w:type="spellEnd"/>
-            <w:r>
-              <w:rPr>
-                <w:sz w:val="28"/>
-                <w:szCs w:val="28"/>
-                <w:lang w:val="en-US"/>
-              </w:rPr>
-              <w:t xml:space="preserve">) as </w:t>
-            </w:r>
-            <w:proofErr w:type="spellStart"/>
-            <w:r>
-              <w:rPr>
-                <w:sz w:val="28"/>
-                <w:szCs w:val="28"/>
-                <w:lang w:val="en-US"/>
-              </w:rPr>
-              <w:t>avg_scr</w:t>
-            </w:r>
-            <w:proofErr w:type="spellEnd"/>
-          </w:p>
-          <w:p>
-            <w:pPr>
-              <w:rPr>
-                <w:sz w:val="28"/>
-                <w:szCs w:val="28"/>
-                <w:lang w:val="en-US"/>
-              </w:rPr>
-            </w:pPr>
-            <w:r>
-              <w:rPr>
-                <w:sz w:val="28"/>
-                <w:szCs w:val="28"/>
-                <w:lang w:val="en-US"/>
-              </w:rPr>
-              <w:t xml:space="preserve">FROM product </w:t>
-            </w:r>
-          </w:p>
-          <w:p>
-            <w:pPr>
-              <w:rPr>
-                <w:sz w:val="28"/>
-                <w:szCs w:val="28"/>
-                <w:lang w:val="en-US"/>
-              </w:rPr>
-            </w:pPr>
-            <w:r>
-              <w:rPr>
-                <w:sz w:val="28"/>
-                <w:szCs w:val="28"/>
-                <w:lang w:val="en-US"/>
-              </w:rPr>
-              <w:t>JOIN laptop</w:t>
-            </w:r>
-          </w:p>
-          <w:p>
-            <w:pPr>
-              <w:rPr>
-                <w:sz w:val="28"/>
-                <w:szCs w:val="28"/>
-                <w:lang w:val="en-US"/>
-              </w:rPr>
-            </w:pPr>
-            <w:r>
-              <w:rPr>
-                <w:sz w:val="28"/>
-                <w:szCs w:val="28"/>
-                <w:lang w:val="en-US"/>
-              </w:rPr>
-              <w:t xml:space="preserve">ON </w:t>
-            </w:r>
-            <w:proofErr w:type="spellStart"/>
-            <w:r>
-              <w:rPr>
-                <w:sz w:val="28"/>
-                <w:szCs w:val="28"/>
-                <w:lang w:val="en-US"/>
-              </w:rPr>
-              <w:t>product.model</w:t>
+              <w:t xml:space="preserve">SELECT DISTINCT </w:t>
+            </w:r>
+            <w:proofErr w:type="spellStart"/>
+            <w:r>
+              <w:rPr>
+                <w:sz w:val="28"/>
+                <w:szCs w:val="28"/>
+                <w:lang w:val="en-US"/>
+              </w:rPr>
+              <w:t>A.model</w:t>
+            </w:r>
+            <w:proofErr w:type="spellEnd"/>
+            <w:r>
+              <w:rPr>
+                <w:sz w:val="28"/>
+                <w:szCs w:val="28"/>
+                <w:lang w:val="en-US"/>
+              </w:rPr>
+              <w:t xml:space="preserve"> AS model_1, </w:t>
+            </w:r>
+            <w:proofErr w:type="spellStart"/>
+            <w:r>
+              <w:rPr>
+                <w:sz w:val="28"/>
+                <w:szCs w:val="28"/>
+                <w:lang w:val="en-US"/>
+              </w:rPr>
+              <w:t>B.model</w:t>
+            </w:r>
+            <w:proofErr w:type="spellEnd"/>
+            <w:r>
+              <w:rPr>
+                <w:sz w:val="28"/>
+                <w:szCs w:val="28"/>
+                <w:lang w:val="en-US"/>
+              </w:rPr>
+              <w:t xml:space="preserve"> AS model_2, </w:t>
+            </w:r>
+            <w:proofErr w:type="spellStart"/>
+            <w:r>
+              <w:rPr>
+                <w:sz w:val="28"/>
+                <w:szCs w:val="28"/>
+                <w:lang w:val="en-US"/>
+              </w:rPr>
+              <w:t>A.speed</w:t>
+            </w:r>
+            <w:proofErr w:type="spellEnd"/>
+            <w:r>
+              <w:rPr>
+                <w:sz w:val="28"/>
+                <w:szCs w:val="28"/>
+                <w:lang w:val="en-US"/>
+              </w:rPr>
+              <w:t xml:space="preserve">, </w:t>
+            </w:r>
+            <w:proofErr w:type="spellStart"/>
+            <w:r>
+              <w:rPr>
+                <w:sz w:val="28"/>
+                <w:szCs w:val="28"/>
+                <w:lang w:val="en-US"/>
+              </w:rPr>
+              <w:t>A.ram</w:t>
+            </w:r>
+            <w:proofErr w:type="spellEnd"/>
+          </w:p>
+          <w:p>
+            <w:pPr>
+              <w:rPr>
+                <w:sz w:val="28"/>
+                <w:szCs w:val="28"/>
+                <w:lang w:val="en-US"/>
+              </w:rPr>
+            </w:pPr>
+            <w:r>
+              <w:rPr>
+                <w:sz w:val="28"/>
+                <w:szCs w:val="28"/>
+                <w:lang w:val="en-US"/>
+              </w:rPr>
+              <w:t>FROM PC AS A, PC AS B</w:t>
+            </w:r>
+          </w:p>
+          <w:p>
+            <w:pPr>
+              <w:rPr>
+                <w:sz w:val="28"/>
+                <w:szCs w:val="28"/>
+                <w:lang w:val="en-US"/>
+              </w:rPr>
+            </w:pPr>
+            <w:r>
+              <w:rPr>
+                <w:sz w:val="28"/>
+                <w:szCs w:val="28"/>
+                <w:lang w:val="en-US"/>
+              </w:rPr>
+              <w:t xml:space="preserve">WHERE </w:t>
+            </w:r>
+            <w:proofErr w:type="spellStart"/>
+            <w:r>
+              <w:rPr>
+                <w:sz w:val="28"/>
+                <w:szCs w:val="28"/>
+                <w:lang w:val="en-US"/>
+              </w:rPr>
+              <w:t>A.speed</w:t>
             </w:r>
             <w:proofErr w:type="spellEnd"/>
             <w:r>
@@ -3679,37 +3458,104 @@
                 <w:szCs w:val="28"/>
                 <w:lang w:val="en-US"/>
               </w:rPr>
-              <w:t>laptop.model</w:t>
-            </w:r>
-            <w:proofErr w:type="spellEnd"/>
-          </w:p>
-          <w:p>
-            <w:pPr>
-              <w:rPr>
-                <w:sz w:val="28"/>
-                <w:szCs w:val="28"/>
-              </w:rPr>
-            </w:pPr>
-            <w:r>
-              <w:rPr>
-                <w:sz w:val="28"/>
-                <w:szCs w:val="28"/>
-              </w:rPr>
-              <w:t xml:space="preserve">GROUP BY </w:t>
-            </w:r>
-            <w:proofErr w:type="spellStart"/>
-            <w:r>
-              <w:rPr>
-                <w:sz w:val="28"/>
-                <w:szCs w:val="28"/>
-              </w:rPr>
-              <w:t>maker</w:t>
-            </w:r>
-            <w:proofErr w:type="spellEnd"/>
-            <w:r>
-              <w:rPr>
-                <w:sz w:val="28"/>
-                <w:szCs w:val="28"/>
+              <w:t>B.speed</w:t>
+            </w:r>
+            <w:proofErr w:type="spellEnd"/>
+          </w:p>
+          <w:p>
+            <w:pPr>
+              <w:rPr>
+                <w:sz w:val="28"/>
+                <w:szCs w:val="28"/>
+                <w:lang w:val="en-US"/>
+              </w:rPr>
+            </w:pPr>
+            <w:r>
+              <w:rPr>
+                <w:sz w:val="28"/>
+                <w:szCs w:val="28"/>
+                <w:lang w:val="en-US"/>
+              </w:rPr>
+              <w:t xml:space="preserve">AND </w:t>
+            </w:r>
+            <w:proofErr w:type="spellStart"/>
+            <w:r>
+              <w:rPr>
+                <w:sz w:val="28"/>
+                <w:szCs w:val="28"/>
+                <w:lang w:val="en-US"/>
+              </w:rPr>
+              <w:t>A.ram</w:t>
+            </w:r>
+            <w:proofErr w:type="spellEnd"/>
+            <w:r>
+              <w:rPr>
+                <w:sz w:val="28"/>
+                <w:szCs w:val="28"/>
+                <w:lang w:val="en-US"/>
+              </w:rPr>
+              <w:t xml:space="preserve"> = </w:t>
+            </w:r>
+            <w:proofErr w:type="spellStart"/>
+            <w:r>
+              <w:rPr>
+                <w:sz w:val="28"/>
+                <w:szCs w:val="28"/>
+                <w:lang w:val="en-US"/>
+              </w:rPr>
+              <w:t>B.ram</w:t>
+            </w:r>
+            <w:proofErr w:type="spellEnd"/>
+          </w:p>
+          <w:p>
+            <w:pPr>
+              <w:rPr>
+                <w:sz w:val="28"/>
+                <w:szCs w:val="28"/>
+                <w:lang w:val="en-US"/>
+              </w:rPr>
+            </w:pPr>
+            <w:r>
+              <w:rPr>
+                <w:sz w:val="28"/>
+                <w:szCs w:val="28"/>
+                <w:lang w:val="en-US"/>
+              </w:rPr>
+              <w:t xml:space="preserve">AND </w:t>
+            </w:r>
+            <w:proofErr w:type="spellStart"/>
+            <w:r>
+              <w:rPr>
+                <w:sz w:val="28"/>
+                <w:szCs w:val="28"/>
+                <w:lang w:val="en-US"/>
+              </w:rPr>
+              <w:t>A.model</w:t>
+            </w:r>
+            <w:proofErr w:type="spellEnd"/>
+            <w:r>
+              <w:rPr>
+                <w:sz w:val="28"/>
+                <w:szCs w:val="28"/>
+                <w:lang w:val="en-US"/>
+              </w:rPr>
+              <w:t xml:space="preserve"> &gt; </w:t>
+            </w:r>
+            <w:proofErr w:type="spellStart"/>
+            <w:r>
+              <w:rPr>
+                <w:sz w:val="28"/>
+                <w:szCs w:val="28"/>
+                <w:lang w:val="en-US"/>
+              </w:rPr>
+              <w:t>B.model</w:t>
+            </w:r>
+            <w:proofErr w:type="spellEnd"/>
+            <w:r>
+              <w:rPr>
+                <w:sz w:val="28"/>
+                <w:szCs w:val="28"/>
+                <w:lang w:val="en-US"/>
               </w:rPr>
               <w:t>;</w:t>
             </w:r>
@@ -3720,16 +3566,21 @@
             <w:tcW w:w="5088" w:type="dxa"/>
           </w:tcPr>
           <w:p>
+            <w:pPr>
+              <w:rPr>
+                <w:lang w:val="en-US"/>
+              </w:rPr>
+            </w:pPr>
             <w:r>
               <w:rPr>
                 <w:noProof/>
                 <w:lang w:eastAsia="ru-RU"/>
               </w:rPr>
               <w:drawing>
-                <wp:inline distT="0" distB="0" distL="0" distR="0" wp14:anchorId="1B1D3EAE" wp14:editId="5D0F0597">
-                  <wp:extent cx="3002280" cy="1706880"/>
-                  <wp:effectExtent l="0" t="0" r="7620" b="7620"/>
-                  <wp:docPr id="15" name="Рисунок 15"/>
+                <wp:inline distT="0" distB="0" distL="0" distR="0" wp14:anchorId="5BA6D91C" wp14:editId="044475DE">
+                  <wp:extent cx="2979420" cy="1706880"/>
+                  <wp:effectExtent l="0" t="0" r="0" b="7620"/>
+                  <wp:docPr id="20" name="Рисунок 20"/>
                   <wp:cNvGraphicFramePr>
                     <a:graphicFrameLocks xmlns:a="http://schemas.openxmlformats.org/drawingml/2006/main" noChangeAspect="1"/>
                   </wp:cNvGraphicFramePr>
@@ -3749,6 +3600,943 @@
                         <pic:spPr>
                           <a:xfrm>
                             <a:off x="0" y="0"/>
+                            <a:ext cx="2979420" cy="1706880"/>
+                          </a:xfrm>
+                          <a:prstGeom prst="rect">
+                            <a:avLst/>
+                          </a:prstGeom>
+                        </pic:spPr>
+                      </pic:pic>
+                    </a:graphicData>
+                  </a:graphic>
+                </wp:inline>
+              </w:drawing>
+            </w:r>
+            <w:bookmarkStart w:id="0" w:name="_GoBack"/>
+            <w:bookmarkEnd w:id="0"/>
+          </w:p>
+        </w:tc>
+      </w:tr>
+      <w:tr>
+        <w:tc>
+          <w:tcPr>
+            <w:tcW w:w="527" w:type="dxa"/>
+          </w:tcPr>
+          <w:p>
+            <w:pPr>
+              <w:rPr>
+                <w:sz w:val="28"/>
+                <w:szCs w:val="28"/>
+              </w:rPr>
+            </w:pPr>
+            <w:r>
+              <w:rPr>
+                <w:sz w:val="28"/>
+                <w:szCs w:val="28"/>
+              </w:rPr>
+              <w:lastRenderedPageBreak/>
+              <w:t>17</w:t>
+            </w:r>
+          </w:p>
+        </w:tc>
+        <w:tc>
+          <w:tcPr>
+            <w:tcW w:w="3834" w:type="dxa"/>
+          </w:tcPr>
+          <w:p>
+            <w:pPr>
+              <w:rPr>
+                <w:sz w:val="28"/>
+                <w:szCs w:val="28"/>
+              </w:rPr>
+            </w:pPr>
+            <w:r>
+              <w:rPr>
+                <w:sz w:val="28"/>
+                <w:szCs w:val="28"/>
+              </w:rPr>
+              <w:t>Найдите модели ПК-блокнотов, скорость которых меньше скорости каждого из ПК.</w:t>
+            </w:r>
+            <w:r>
+              <w:rPr>
+                <w:sz w:val="28"/>
+                <w:szCs w:val="28"/>
+              </w:rPr>
+              <w:br/>
+              <w:t xml:space="preserve">Вывести: </w:t>
+            </w:r>
+            <w:proofErr w:type="spellStart"/>
+            <w:r>
+              <w:rPr>
+                <w:sz w:val="28"/>
+                <w:szCs w:val="28"/>
+              </w:rPr>
+              <w:t>type</w:t>
+            </w:r>
+            <w:proofErr w:type="spellEnd"/>
+            <w:r>
+              <w:rPr>
+                <w:sz w:val="28"/>
+                <w:szCs w:val="28"/>
+              </w:rPr>
+              <w:t xml:space="preserve">, </w:t>
+            </w:r>
+            <w:proofErr w:type="spellStart"/>
+            <w:r>
+              <w:rPr>
+                <w:sz w:val="28"/>
+                <w:szCs w:val="28"/>
+              </w:rPr>
+              <w:t>model</w:t>
+            </w:r>
+            <w:proofErr w:type="spellEnd"/>
+            <w:r>
+              <w:rPr>
+                <w:sz w:val="28"/>
+                <w:szCs w:val="28"/>
+              </w:rPr>
+              <w:t xml:space="preserve">, </w:t>
+            </w:r>
+            <w:proofErr w:type="spellStart"/>
+            <w:r>
+              <w:rPr>
+                <w:sz w:val="28"/>
+                <w:szCs w:val="28"/>
+              </w:rPr>
+              <w:t>speed</w:t>
+            </w:r>
+            <w:proofErr w:type="spellEnd"/>
+          </w:p>
+        </w:tc>
+        <w:tc>
+          <w:tcPr>
+            <w:tcW w:w="5337" w:type="dxa"/>
+          </w:tcPr>
+          <w:p>
+            <w:pPr>
+              <w:rPr>
+                <w:sz w:val="28"/>
+                <w:szCs w:val="28"/>
+                <w:lang w:val="en-US"/>
+              </w:rPr>
+            </w:pPr>
+            <w:r>
+              <w:rPr>
+                <w:sz w:val="28"/>
+                <w:szCs w:val="28"/>
+                <w:lang w:val="en-US"/>
+              </w:rPr>
+              <w:t xml:space="preserve">SELECT DISTINCT type, </w:t>
+            </w:r>
+            <w:proofErr w:type="spellStart"/>
+            <w:r>
+              <w:rPr>
+                <w:sz w:val="28"/>
+                <w:szCs w:val="28"/>
+                <w:lang w:val="en-US"/>
+              </w:rPr>
+              <w:t>l</w:t>
+            </w:r>
+            <w:r>
+              <w:rPr>
+                <w:sz w:val="28"/>
+                <w:szCs w:val="28"/>
+                <w:lang w:val="en-US"/>
+              </w:rPr>
+              <w:t>aptop.model</w:t>
+            </w:r>
+            <w:proofErr w:type="spellEnd"/>
+            <w:r>
+              <w:rPr>
+                <w:sz w:val="28"/>
+                <w:szCs w:val="28"/>
+                <w:lang w:val="en-US"/>
+              </w:rPr>
+              <w:t>, speed</w:t>
+            </w:r>
+          </w:p>
+          <w:p>
+            <w:pPr>
+              <w:rPr>
+                <w:sz w:val="28"/>
+                <w:szCs w:val="28"/>
+                <w:lang w:val="en-US"/>
+              </w:rPr>
+            </w:pPr>
+            <w:r>
+              <w:rPr>
+                <w:sz w:val="28"/>
+                <w:szCs w:val="28"/>
+                <w:lang w:val="en-US"/>
+              </w:rPr>
+              <w:t>FROM l</w:t>
+            </w:r>
+            <w:r>
+              <w:rPr>
+                <w:sz w:val="28"/>
+                <w:szCs w:val="28"/>
+                <w:lang w:val="en-US"/>
+              </w:rPr>
+              <w:t xml:space="preserve">aptop, </w:t>
+            </w:r>
+            <w:r>
+              <w:rPr>
+                <w:sz w:val="28"/>
+                <w:szCs w:val="28"/>
+                <w:lang w:val="en-US"/>
+              </w:rPr>
+              <w:t>p</w:t>
+            </w:r>
+            <w:r>
+              <w:rPr>
+                <w:sz w:val="28"/>
+                <w:szCs w:val="28"/>
+                <w:lang w:val="en-US"/>
+              </w:rPr>
+              <w:t>roduct</w:t>
+            </w:r>
+          </w:p>
+          <w:p>
+            <w:pPr>
+              <w:rPr>
+                <w:sz w:val="28"/>
+                <w:szCs w:val="28"/>
+                <w:lang w:val="en-US"/>
+              </w:rPr>
+            </w:pPr>
+            <w:r>
+              <w:rPr>
+                <w:sz w:val="28"/>
+                <w:szCs w:val="28"/>
+                <w:lang w:val="en-US"/>
+              </w:rPr>
+              <w:t xml:space="preserve">WHERE </w:t>
+            </w:r>
+            <w:proofErr w:type="spellStart"/>
+            <w:r>
+              <w:rPr>
+                <w:sz w:val="28"/>
+                <w:szCs w:val="28"/>
+                <w:lang w:val="en-US"/>
+              </w:rPr>
+              <w:t>p</w:t>
+            </w:r>
+            <w:r>
+              <w:rPr>
+                <w:sz w:val="28"/>
+                <w:szCs w:val="28"/>
+                <w:lang w:val="en-US"/>
+              </w:rPr>
+              <w:t>roduct.model</w:t>
+            </w:r>
+            <w:proofErr w:type="spellEnd"/>
+            <w:r>
+              <w:rPr>
+                <w:sz w:val="28"/>
+                <w:szCs w:val="28"/>
+                <w:lang w:val="en-US"/>
+              </w:rPr>
+              <w:t xml:space="preserve"> = </w:t>
+            </w:r>
+            <w:proofErr w:type="spellStart"/>
+            <w:r>
+              <w:rPr>
+                <w:sz w:val="28"/>
+                <w:szCs w:val="28"/>
+                <w:lang w:val="en-US"/>
+              </w:rPr>
+              <w:t>l</w:t>
+            </w:r>
+            <w:r>
+              <w:rPr>
+                <w:sz w:val="28"/>
+                <w:szCs w:val="28"/>
+                <w:lang w:val="en-US"/>
+              </w:rPr>
+              <w:t>aptop.model</w:t>
+            </w:r>
+            <w:proofErr w:type="spellEnd"/>
+            <w:r>
+              <w:rPr>
+                <w:sz w:val="28"/>
+                <w:szCs w:val="28"/>
+                <w:lang w:val="en-US"/>
+              </w:rPr>
+              <w:t xml:space="preserve"> </w:t>
+            </w:r>
+          </w:p>
+          <w:p>
+            <w:pPr>
+              <w:rPr>
+                <w:sz w:val="28"/>
+                <w:szCs w:val="28"/>
+                <w:lang w:val="en-US"/>
+              </w:rPr>
+            </w:pPr>
+            <w:r>
+              <w:rPr>
+                <w:sz w:val="28"/>
+                <w:szCs w:val="28"/>
+                <w:lang w:val="en-US"/>
+              </w:rPr>
+              <w:t>AND</w:t>
+            </w:r>
+          </w:p>
+          <w:p>
+            <w:pPr>
+              <w:rPr>
+                <w:sz w:val="28"/>
+                <w:szCs w:val="28"/>
+                <w:lang w:val="en-US"/>
+              </w:rPr>
+            </w:pPr>
+            <w:proofErr w:type="spellStart"/>
+            <w:r>
+              <w:rPr>
+                <w:sz w:val="28"/>
+                <w:szCs w:val="28"/>
+                <w:lang w:val="en-US"/>
+              </w:rPr>
+              <w:t>l</w:t>
+            </w:r>
+            <w:r>
+              <w:rPr>
+                <w:sz w:val="28"/>
+                <w:szCs w:val="28"/>
+                <w:lang w:val="en-US"/>
+              </w:rPr>
+              <w:t>aptop.speed</w:t>
+            </w:r>
+            <w:proofErr w:type="spellEnd"/>
+            <w:r>
+              <w:rPr>
+                <w:sz w:val="28"/>
+                <w:szCs w:val="28"/>
+                <w:lang w:val="en-US"/>
+              </w:rPr>
+              <w:t xml:space="preserve"> &lt; (SELECT MIN(speed) FROM </w:t>
+            </w:r>
+            <w:r>
+              <w:rPr>
+                <w:sz w:val="28"/>
+                <w:szCs w:val="28"/>
+                <w:lang w:val="en-US"/>
+              </w:rPr>
+              <w:t>pc</w:t>
+            </w:r>
+            <w:r>
+              <w:rPr>
+                <w:sz w:val="28"/>
+                <w:szCs w:val="28"/>
+                <w:lang w:val="en-US"/>
+              </w:rPr>
+              <w:t>);</w:t>
+            </w:r>
+          </w:p>
+        </w:tc>
+        <w:tc>
+          <w:tcPr>
+            <w:tcW w:w="5088" w:type="dxa"/>
+          </w:tcPr>
+          <w:p>
+            <w:pPr>
+              <w:rPr>
+                <w:lang w:val="en-US"/>
+              </w:rPr>
+            </w:pPr>
+            <w:r>
+              <w:rPr>
+                <w:noProof/>
+                <w:lang w:eastAsia="ru-RU"/>
+              </w:rPr>
+              <w:drawing>
+                <wp:inline distT="0" distB="0" distL="0" distR="0" wp14:anchorId="61A39B40" wp14:editId="6264BB8C">
+                  <wp:extent cx="3139440" cy="1341120"/>
+                  <wp:effectExtent l="0" t="0" r="3810" b="0"/>
+                  <wp:docPr id="16" name="Рисунок 16"/>
+                  <wp:cNvGraphicFramePr>
+                    <a:graphicFrameLocks xmlns:a="http://schemas.openxmlformats.org/drawingml/2006/main" noChangeAspect="1"/>
+                  </wp:cNvGraphicFramePr>
+                  <a:graphic xmlns:a="http://schemas.openxmlformats.org/drawingml/2006/main">
+                    <a:graphicData uri="http://schemas.openxmlformats.org/drawingml/2006/picture">
+                      <pic:pic xmlns:pic="http://schemas.openxmlformats.org/drawingml/2006/picture">
+                        <pic:nvPicPr>
+                          <pic:cNvPr id="0" name=""/>
+                          <pic:cNvPicPr/>
+                        </pic:nvPicPr>
+                        <pic:blipFill>
+                          <a:blip r:embed="rId21"/>
+                          <a:stretch>
+                            <a:fillRect/>
+                          </a:stretch>
+                        </pic:blipFill>
+                        <pic:spPr>
+                          <a:xfrm>
+                            <a:off x="0" y="0"/>
+                            <a:ext cx="3139440" cy="1341120"/>
+                          </a:xfrm>
+                          <a:prstGeom prst="rect">
+                            <a:avLst/>
+                          </a:prstGeom>
+                        </pic:spPr>
+                      </pic:pic>
+                    </a:graphicData>
+                  </a:graphic>
+                </wp:inline>
+              </w:drawing>
+            </w:r>
+          </w:p>
+        </w:tc>
+      </w:tr>
+      <w:tr>
+        <w:tc>
+          <w:tcPr>
+            <w:tcW w:w="527" w:type="dxa"/>
+          </w:tcPr>
+          <w:p>
+            <w:pPr>
+              <w:rPr>
+                <w:sz w:val="28"/>
+                <w:szCs w:val="28"/>
+              </w:rPr>
+            </w:pPr>
+            <w:r>
+              <w:rPr>
+                <w:sz w:val="28"/>
+                <w:szCs w:val="28"/>
+              </w:rPr>
+              <w:t>18</w:t>
+            </w:r>
+          </w:p>
+        </w:tc>
+        <w:tc>
+          <w:tcPr>
+            <w:tcW w:w="3834" w:type="dxa"/>
+          </w:tcPr>
+          <w:p>
+            <w:pPr>
+              <w:rPr>
+                <w:sz w:val="28"/>
+                <w:szCs w:val="28"/>
+              </w:rPr>
+            </w:pPr>
+            <w:r>
+              <w:rPr>
+                <w:sz w:val="28"/>
+                <w:szCs w:val="28"/>
+              </w:rPr>
+              <w:t xml:space="preserve">Найдите производителей самых дешевых цветных принтеров. Вывести: </w:t>
+            </w:r>
+            <w:proofErr w:type="spellStart"/>
+            <w:r>
+              <w:rPr>
+                <w:sz w:val="28"/>
+                <w:szCs w:val="28"/>
+              </w:rPr>
+              <w:t>maker</w:t>
+            </w:r>
+            <w:proofErr w:type="spellEnd"/>
+            <w:r>
+              <w:rPr>
+                <w:sz w:val="28"/>
+                <w:szCs w:val="28"/>
+              </w:rPr>
+              <w:t xml:space="preserve">, </w:t>
+            </w:r>
+            <w:proofErr w:type="spellStart"/>
+            <w:r>
+              <w:rPr>
+                <w:sz w:val="28"/>
+                <w:szCs w:val="28"/>
+              </w:rPr>
+              <w:t>price</w:t>
+            </w:r>
+            <w:proofErr w:type="spellEnd"/>
+          </w:p>
+        </w:tc>
+        <w:tc>
+          <w:tcPr>
+            <w:tcW w:w="5337" w:type="dxa"/>
+          </w:tcPr>
+          <w:p>
+            <w:pPr>
+              <w:rPr>
+                <w:sz w:val="28"/>
+                <w:szCs w:val="28"/>
+                <w:lang w:val="en-US"/>
+              </w:rPr>
+            </w:pPr>
+            <w:r>
+              <w:rPr>
+                <w:sz w:val="28"/>
+                <w:szCs w:val="28"/>
+                <w:lang w:val="en-US"/>
+              </w:rPr>
+              <w:t xml:space="preserve">SELECT DISTINCT </w:t>
+            </w:r>
+            <w:proofErr w:type="spellStart"/>
+            <w:r>
+              <w:rPr>
+                <w:sz w:val="28"/>
+                <w:szCs w:val="28"/>
+                <w:lang w:val="en-US"/>
+              </w:rPr>
+              <w:t>product.maker</w:t>
+            </w:r>
+            <w:proofErr w:type="spellEnd"/>
+            <w:r>
+              <w:rPr>
+                <w:sz w:val="28"/>
+                <w:szCs w:val="28"/>
+                <w:lang w:val="en-US"/>
+              </w:rPr>
+              <w:t xml:space="preserve">, </w:t>
+            </w:r>
+            <w:proofErr w:type="spellStart"/>
+            <w:r>
+              <w:rPr>
+                <w:sz w:val="28"/>
+                <w:szCs w:val="28"/>
+                <w:lang w:val="en-US"/>
+              </w:rPr>
+              <w:t>printer.price</w:t>
+            </w:r>
+            <w:proofErr w:type="spellEnd"/>
+            <w:r>
+              <w:rPr>
+                <w:sz w:val="28"/>
+                <w:szCs w:val="28"/>
+                <w:lang w:val="en-US"/>
+              </w:rPr>
+              <w:t xml:space="preserve"> </w:t>
+            </w:r>
+          </w:p>
+          <w:p>
+            <w:pPr>
+              <w:rPr>
+                <w:sz w:val="28"/>
+                <w:szCs w:val="28"/>
+                <w:lang w:val="en-US"/>
+              </w:rPr>
+            </w:pPr>
+            <w:r>
+              <w:rPr>
+                <w:sz w:val="28"/>
+                <w:szCs w:val="28"/>
+                <w:lang w:val="en-US"/>
+              </w:rPr>
+              <w:t xml:space="preserve">FROM printer </w:t>
+            </w:r>
+          </w:p>
+          <w:p>
+            <w:pPr>
+              <w:rPr>
+                <w:sz w:val="28"/>
+                <w:szCs w:val="28"/>
+                <w:lang w:val="en-US"/>
+              </w:rPr>
+            </w:pPr>
+            <w:r>
+              <w:rPr>
+                <w:sz w:val="28"/>
+                <w:szCs w:val="28"/>
+                <w:lang w:val="en-US"/>
+              </w:rPr>
+              <w:t xml:space="preserve">JOIN product ON </w:t>
+            </w:r>
+            <w:proofErr w:type="spellStart"/>
+            <w:r>
+              <w:rPr>
+                <w:sz w:val="28"/>
+                <w:szCs w:val="28"/>
+                <w:lang w:val="en-US"/>
+              </w:rPr>
+              <w:t>product.model</w:t>
+            </w:r>
+            <w:proofErr w:type="spellEnd"/>
+            <w:r>
+              <w:rPr>
+                <w:sz w:val="28"/>
+                <w:szCs w:val="28"/>
+                <w:lang w:val="en-US"/>
+              </w:rPr>
+              <w:t xml:space="preserve"> = </w:t>
+            </w:r>
+            <w:proofErr w:type="spellStart"/>
+            <w:r>
+              <w:rPr>
+                <w:sz w:val="28"/>
+                <w:szCs w:val="28"/>
+                <w:lang w:val="en-US"/>
+              </w:rPr>
+              <w:t>printer.model</w:t>
+            </w:r>
+            <w:proofErr w:type="spellEnd"/>
+          </w:p>
+          <w:p>
+            <w:pPr>
+              <w:rPr>
+                <w:sz w:val="28"/>
+                <w:szCs w:val="28"/>
+                <w:lang w:val="en-US"/>
+              </w:rPr>
+            </w:pPr>
+            <w:r>
+              <w:rPr>
+                <w:sz w:val="28"/>
+                <w:szCs w:val="28"/>
+                <w:lang w:val="en-US"/>
+              </w:rPr>
+              <w:t xml:space="preserve">WHERE color = 'y' </w:t>
+            </w:r>
+          </w:p>
+          <w:p>
+            <w:pPr>
+              <w:rPr>
+                <w:sz w:val="28"/>
+                <w:szCs w:val="28"/>
+                <w:lang w:val="en-US"/>
+              </w:rPr>
+            </w:pPr>
+            <w:r>
+              <w:rPr>
+                <w:sz w:val="28"/>
+                <w:szCs w:val="28"/>
+                <w:lang w:val="en-US"/>
+              </w:rPr>
+              <w:t>AND price = (SELECT MIN(price) FROM printer WHERE color = 'y')</w:t>
+            </w:r>
+          </w:p>
+        </w:tc>
+        <w:tc>
+          <w:tcPr>
+            <w:tcW w:w="5088" w:type="dxa"/>
+          </w:tcPr>
+          <w:p>
+            <w:pPr>
+              <w:rPr>
+                <w:lang w:val="en-US"/>
+              </w:rPr>
+            </w:pPr>
+            <w:r>
+              <w:rPr>
+                <w:noProof/>
+                <w:lang w:eastAsia="ru-RU"/>
+              </w:rPr>
+              <w:drawing>
+                <wp:inline distT="0" distB="0" distL="0" distR="0" wp14:anchorId="48D368E5" wp14:editId="53DBDCA6">
+                  <wp:extent cx="2964180" cy="1203960"/>
+                  <wp:effectExtent l="0" t="0" r="7620" b="0"/>
+                  <wp:docPr id="17" name="Рисунок 17"/>
+                  <wp:cNvGraphicFramePr>
+                    <a:graphicFrameLocks xmlns:a="http://schemas.openxmlformats.org/drawingml/2006/main" noChangeAspect="1"/>
+                  </wp:cNvGraphicFramePr>
+                  <a:graphic xmlns:a="http://schemas.openxmlformats.org/drawingml/2006/main">
+                    <a:graphicData uri="http://schemas.openxmlformats.org/drawingml/2006/picture">
+                      <pic:pic xmlns:pic="http://schemas.openxmlformats.org/drawingml/2006/picture">
+                        <pic:nvPicPr>
+                          <pic:cNvPr id="0" name=""/>
+                          <pic:cNvPicPr/>
+                        </pic:nvPicPr>
+                        <pic:blipFill>
+                          <a:blip r:embed="rId22"/>
+                          <a:stretch>
+                            <a:fillRect/>
+                          </a:stretch>
+                        </pic:blipFill>
+                        <pic:spPr>
+                          <a:xfrm>
+                            <a:off x="0" y="0"/>
+                            <a:ext cx="2964180" cy="1203960"/>
+                          </a:xfrm>
+                          <a:prstGeom prst="rect">
+                            <a:avLst/>
+                          </a:prstGeom>
+                        </pic:spPr>
+                      </pic:pic>
+                    </a:graphicData>
+                  </a:graphic>
+                </wp:inline>
+              </w:drawing>
+            </w:r>
+          </w:p>
+        </w:tc>
+      </w:tr>
+      <w:tr>
+        <w:tc>
+          <w:tcPr>
+            <w:tcW w:w="527" w:type="dxa"/>
+          </w:tcPr>
+          <w:p>
+            <w:pPr>
+              <w:rPr>
+                <w:sz w:val="28"/>
+                <w:szCs w:val="28"/>
+              </w:rPr>
+            </w:pPr>
+            <w:r>
+              <w:rPr>
+                <w:sz w:val="28"/>
+                <w:szCs w:val="28"/>
+              </w:rPr>
+              <w:t>19</w:t>
+            </w:r>
+          </w:p>
+        </w:tc>
+        <w:tc>
+          <w:tcPr>
+            <w:tcW w:w="3834" w:type="dxa"/>
+          </w:tcPr>
+          <w:p>
+            <w:pPr>
+              <w:rPr>
+                <w:sz w:val="28"/>
+                <w:szCs w:val="28"/>
+              </w:rPr>
+            </w:pPr>
+            <w:r>
+              <w:rPr>
+                <w:sz w:val="28"/>
+                <w:szCs w:val="28"/>
+              </w:rPr>
+              <w:t xml:space="preserve">Для каждого производителя, имеющего модели в таблице </w:t>
+            </w:r>
+            <w:proofErr w:type="spellStart"/>
+            <w:r>
+              <w:rPr>
+                <w:sz w:val="28"/>
+                <w:szCs w:val="28"/>
+              </w:rPr>
+              <w:t>Laptop</w:t>
+            </w:r>
+            <w:proofErr w:type="spellEnd"/>
+            <w:r>
+              <w:rPr>
+                <w:sz w:val="28"/>
+                <w:szCs w:val="28"/>
+              </w:rPr>
+              <w:t>, найдите средний размер экрана выпускаемых им ПК-блокнотов.</w:t>
+            </w:r>
+            <w:r>
+              <w:rPr>
+                <w:sz w:val="28"/>
+                <w:szCs w:val="28"/>
+              </w:rPr>
+              <w:br/>
+              <w:t xml:space="preserve">Вывести: </w:t>
+            </w:r>
+            <w:proofErr w:type="spellStart"/>
+            <w:r>
+              <w:rPr>
+                <w:sz w:val="28"/>
+                <w:szCs w:val="28"/>
+              </w:rPr>
+              <w:t>maker</w:t>
+            </w:r>
+            <w:proofErr w:type="spellEnd"/>
+            <w:r>
+              <w:rPr>
+                <w:sz w:val="28"/>
+                <w:szCs w:val="28"/>
+              </w:rPr>
+              <w:t>, средний размер экрана.</w:t>
+            </w:r>
+          </w:p>
+        </w:tc>
+        <w:tc>
+          <w:tcPr>
+            <w:tcW w:w="5337" w:type="dxa"/>
+          </w:tcPr>
+          <w:p>
+            <w:pPr>
+              <w:rPr>
+                <w:sz w:val="28"/>
+                <w:szCs w:val="28"/>
+                <w:lang w:val="en-US"/>
+              </w:rPr>
+            </w:pPr>
+            <w:r>
+              <w:rPr>
+                <w:sz w:val="28"/>
+                <w:szCs w:val="28"/>
+                <w:lang w:val="en-US"/>
+              </w:rPr>
+              <w:t>SELECT maker, AVG (</w:t>
+            </w:r>
+            <w:proofErr w:type="spellStart"/>
+            <w:r>
+              <w:rPr>
+                <w:sz w:val="28"/>
+                <w:szCs w:val="28"/>
+                <w:lang w:val="en-US"/>
+              </w:rPr>
+              <w:t>laptop.screen</w:t>
+            </w:r>
+            <w:proofErr w:type="spellEnd"/>
+            <w:r>
+              <w:rPr>
+                <w:sz w:val="28"/>
+                <w:szCs w:val="28"/>
+                <w:lang w:val="en-US"/>
+              </w:rPr>
+              <w:t xml:space="preserve">) as </w:t>
+            </w:r>
+            <w:proofErr w:type="spellStart"/>
+            <w:r>
+              <w:rPr>
+                <w:sz w:val="28"/>
+                <w:szCs w:val="28"/>
+                <w:lang w:val="en-US"/>
+              </w:rPr>
+              <w:t>avg_scr</w:t>
+            </w:r>
+            <w:proofErr w:type="spellEnd"/>
+          </w:p>
+          <w:p>
+            <w:pPr>
+              <w:rPr>
+                <w:sz w:val="28"/>
+                <w:szCs w:val="28"/>
+                <w:lang w:val="en-US"/>
+              </w:rPr>
+            </w:pPr>
+            <w:r>
+              <w:rPr>
+                <w:sz w:val="28"/>
+                <w:szCs w:val="28"/>
+                <w:lang w:val="en-US"/>
+              </w:rPr>
+              <w:t xml:space="preserve">FROM product </w:t>
+            </w:r>
+          </w:p>
+          <w:p>
+            <w:pPr>
+              <w:rPr>
+                <w:sz w:val="28"/>
+                <w:szCs w:val="28"/>
+                <w:lang w:val="en-US"/>
+              </w:rPr>
+            </w:pPr>
+            <w:r>
+              <w:rPr>
+                <w:sz w:val="28"/>
+                <w:szCs w:val="28"/>
+                <w:lang w:val="en-US"/>
+              </w:rPr>
+              <w:t>JOIN laptop</w:t>
+            </w:r>
+          </w:p>
+          <w:p>
+            <w:pPr>
+              <w:rPr>
+                <w:sz w:val="28"/>
+                <w:szCs w:val="28"/>
+                <w:lang w:val="en-US"/>
+              </w:rPr>
+            </w:pPr>
+            <w:r>
+              <w:rPr>
+                <w:sz w:val="28"/>
+                <w:szCs w:val="28"/>
+                <w:lang w:val="en-US"/>
+              </w:rPr>
+              <w:t xml:space="preserve">ON </w:t>
+            </w:r>
+            <w:proofErr w:type="spellStart"/>
+            <w:r>
+              <w:rPr>
+                <w:sz w:val="28"/>
+                <w:szCs w:val="28"/>
+                <w:lang w:val="en-US"/>
+              </w:rPr>
+              <w:t>product.model</w:t>
+            </w:r>
+            <w:proofErr w:type="spellEnd"/>
+            <w:r>
+              <w:rPr>
+                <w:sz w:val="28"/>
+                <w:szCs w:val="28"/>
+                <w:lang w:val="en-US"/>
+              </w:rPr>
+              <w:t xml:space="preserve"> = </w:t>
+            </w:r>
+            <w:proofErr w:type="spellStart"/>
+            <w:r>
+              <w:rPr>
+                <w:sz w:val="28"/>
+                <w:szCs w:val="28"/>
+                <w:lang w:val="en-US"/>
+              </w:rPr>
+              <w:t>laptop.model</w:t>
+            </w:r>
+            <w:proofErr w:type="spellEnd"/>
+          </w:p>
+          <w:p>
+            <w:pPr>
+              <w:rPr>
+                <w:sz w:val="28"/>
+                <w:szCs w:val="28"/>
+              </w:rPr>
+            </w:pPr>
+            <w:r>
+              <w:rPr>
+                <w:sz w:val="28"/>
+                <w:szCs w:val="28"/>
+              </w:rPr>
+              <w:t xml:space="preserve">GROUP BY </w:t>
+            </w:r>
+            <w:proofErr w:type="spellStart"/>
+            <w:r>
+              <w:rPr>
+                <w:sz w:val="28"/>
+                <w:szCs w:val="28"/>
+              </w:rPr>
+              <w:t>maker</w:t>
+            </w:r>
+            <w:proofErr w:type="spellEnd"/>
+            <w:r>
+              <w:rPr>
+                <w:sz w:val="28"/>
+                <w:szCs w:val="28"/>
+              </w:rPr>
+              <w:t>;</w:t>
+            </w:r>
+          </w:p>
+        </w:tc>
+        <w:tc>
+          <w:tcPr>
+            <w:tcW w:w="5088" w:type="dxa"/>
+          </w:tcPr>
+          <w:p>
+            <w:r>
+              <w:rPr>
+                <w:noProof/>
+                <w:lang w:eastAsia="ru-RU"/>
+              </w:rPr>
+              <w:drawing>
+                <wp:inline distT="0" distB="0" distL="0" distR="0" wp14:anchorId="1B1D3EAE" wp14:editId="5D0F0597">
+                  <wp:extent cx="3002280" cy="1706880"/>
+                  <wp:effectExtent l="0" t="0" r="7620" b="7620"/>
+                  <wp:docPr id="15" name="Рисунок 15"/>
+                  <wp:cNvGraphicFramePr>
+                    <a:graphicFrameLocks xmlns:a="http://schemas.openxmlformats.org/drawingml/2006/main" noChangeAspect="1"/>
+                  </wp:cNvGraphicFramePr>
+                  <a:graphic xmlns:a="http://schemas.openxmlformats.org/drawingml/2006/main">
+                    <a:graphicData uri="http://schemas.openxmlformats.org/drawingml/2006/picture">
+                      <pic:pic xmlns:pic="http://schemas.openxmlformats.org/drawingml/2006/picture">
+                        <pic:nvPicPr>
+                          <pic:cNvPr id="0" name=""/>
+                          <pic:cNvPicPr/>
+                        </pic:nvPicPr>
+                        <pic:blipFill>
+                          <a:blip r:embed="rId23"/>
+                          <a:stretch>
+                            <a:fillRect/>
+                          </a:stretch>
+                        </pic:blipFill>
+                        <pic:spPr>
+                          <a:xfrm>
+                            <a:off x="0" y="0"/>
                             <a:ext cx="3002280" cy="1706880"/>
                           </a:xfrm>
                           <a:prstGeom prst="rect">
@@ -3781,7 +4569,6 @@
                 <w:sz w:val="28"/>
                 <w:szCs w:val="28"/>
               </w:rPr>
-              <w:lastRenderedPageBreak/>
               <w:t>20</w:t>
             </w:r>
           </w:p>
@@ -3797,6 +4584,45 @@
                 <w:szCs w:val="28"/>
               </w:rPr>
             </w:pPr>
+            <w:r>
+              <w:rPr>
+                <w:sz w:val="28"/>
+                <w:szCs w:val="28"/>
+              </w:rPr>
+              <w:t xml:space="preserve">Найдите производителей, </w:t>
+            </w:r>
+            <w:proofErr w:type="gramStart"/>
+            <w:r>
+              <w:rPr>
+                <w:sz w:val="28"/>
+                <w:szCs w:val="28"/>
+              </w:rPr>
+              <w:t>выпускающих</w:t>
+            </w:r>
+            <w:proofErr w:type="gramEnd"/>
+            <w:r>
+              <w:rPr>
+                <w:sz w:val="28"/>
+                <w:szCs w:val="28"/>
+              </w:rPr>
+              <w:t xml:space="preserve"> по меньшей мере три различных модели ПК. Вывести: </w:t>
+            </w:r>
+            <w:proofErr w:type="spellStart"/>
+            <w:r>
+              <w:rPr>
+                <w:sz w:val="28"/>
+                <w:szCs w:val="28"/>
+              </w:rPr>
+              <w:t>Maker</w:t>
+            </w:r>
+            <w:proofErr w:type="spellEnd"/>
+            <w:r>
+              <w:rPr>
+                <w:sz w:val="28"/>
+                <w:szCs w:val="28"/>
+              </w:rPr>
+              <w:t>, число моделей ПК.</w:t>
+            </w:r>
           </w:p>
         </w:tc>
         <w:tc>
@@ -3808,15 +4634,158 @@
               <w:rPr>
                 <w:sz w:val="28"/>
                 <w:szCs w:val="28"/>
-              </w:rPr>
-            </w:pPr>
+                <w:lang w:val="en-US"/>
+              </w:rPr>
+            </w:pPr>
+            <w:r>
+              <w:rPr>
+                <w:sz w:val="28"/>
+                <w:szCs w:val="28"/>
+                <w:lang w:val="en-US"/>
+              </w:rPr>
+              <w:t xml:space="preserve">SELECT maker, COUNT(model) AS </w:t>
+            </w:r>
+            <w:proofErr w:type="spellStart"/>
+            <w:r>
+              <w:rPr>
+                <w:sz w:val="28"/>
+                <w:szCs w:val="28"/>
+                <w:lang w:val="en-US"/>
+              </w:rPr>
+              <w:t>count_model</w:t>
+            </w:r>
+            <w:proofErr w:type="spellEnd"/>
+          </w:p>
+          <w:p>
+            <w:pPr>
+              <w:rPr>
+                <w:sz w:val="28"/>
+                <w:szCs w:val="28"/>
+                <w:lang w:val="en-US"/>
+              </w:rPr>
+            </w:pPr>
+            <w:r>
+              <w:rPr>
+                <w:sz w:val="28"/>
+                <w:szCs w:val="28"/>
+                <w:lang w:val="en-US"/>
+              </w:rPr>
+              <w:t>FROM product</w:t>
+            </w:r>
+          </w:p>
+          <w:p>
+            <w:pPr>
+              <w:rPr>
+                <w:sz w:val="28"/>
+                <w:szCs w:val="28"/>
+                <w:lang w:val="en-US"/>
+              </w:rPr>
+            </w:pPr>
+            <w:r>
+              <w:rPr>
+                <w:sz w:val="28"/>
+                <w:szCs w:val="28"/>
+                <w:lang w:val="en-US"/>
+              </w:rPr>
+              <w:t>WHERE type = 'pc'</w:t>
+            </w:r>
+          </w:p>
+          <w:p>
+            <w:pPr>
+              <w:rPr>
+                <w:sz w:val="28"/>
+                <w:szCs w:val="28"/>
+                <w:lang w:val="en-US"/>
+              </w:rPr>
+            </w:pPr>
+            <w:r>
+              <w:rPr>
+                <w:sz w:val="28"/>
+                <w:szCs w:val="28"/>
+                <w:lang w:val="en-US"/>
+              </w:rPr>
+              <w:t>GROUP BY maker</w:t>
+            </w:r>
+          </w:p>
+          <w:p>
+            <w:pPr>
+              <w:rPr>
+                <w:sz w:val="28"/>
+                <w:szCs w:val="28"/>
+              </w:rPr>
+            </w:pPr>
+            <w:r>
+              <w:rPr>
+                <w:sz w:val="28"/>
+                <w:szCs w:val="28"/>
+              </w:rPr>
+              <w:t xml:space="preserve">HAVING COUNT (DISTINCT </w:t>
+            </w:r>
+            <w:proofErr w:type="spellStart"/>
+            <w:r>
+              <w:rPr>
+                <w:sz w:val="28"/>
+                <w:szCs w:val="28"/>
+              </w:rPr>
+              <w:t>model</w:t>
+            </w:r>
+            <w:proofErr w:type="spellEnd"/>
+            <w:r>
+              <w:rPr>
+                <w:sz w:val="28"/>
+                <w:szCs w:val="28"/>
+              </w:rPr>
+              <w:t>)&gt;2</w:t>
+            </w:r>
           </w:p>
         </w:tc>
         <w:tc>
           <w:tcPr>
             <w:tcW w:w="5088" w:type="dxa"/>
           </w:tcPr>
-          <w:p/>
+          <w:p>
+            <w:r>
+              <w:rPr>
+                <w:noProof/>
+                <w:lang w:eastAsia="ru-RU"/>
+              </w:rPr>
+              <w:drawing>
+                <wp:inline distT="0" distB="0" distL="0" distR="0" wp14:anchorId="4CDE6450" wp14:editId="4A35C868">
+                  <wp:extent cx="3025140" cy="1226820"/>
+                  <wp:effectExtent l="0" t="0" r="3810" b="0"/>
+                  <wp:docPr id="19" name="Рисунок 19"/>
+                  <wp:cNvGraphicFramePr>
+                    <a:graphicFrameLocks xmlns:a="http://schemas.openxmlformats.org/drawingml/2006/main" noChangeAspect="1"/>
+                  </wp:cNvGraphicFramePr>
+                  <a:graphic xmlns:a="http://schemas.openxmlformats.org/drawingml/2006/main">
+                    <a:graphicData uri="http://schemas.openxmlformats.org/drawingml/2006/picture">
+                      <pic:pic xmlns:pic="http://schemas.openxmlformats.org/drawingml/2006/picture">
+                        <pic:nvPicPr>
+                          <pic:cNvPr id="0" name=""/>
+                          <pic:cNvPicPr/>
+                        </pic:nvPicPr>
+                        <pic:blipFill>
+                          <a:blip r:embed="rId24"/>
+                          <a:stretch>
+                            <a:fillRect/>
+                          </a:stretch>
+                        </pic:blipFill>
+                        <pic:spPr>
+                          <a:xfrm>
+                            <a:off x="0" y="0"/>
+                            <a:ext cx="3025140" cy="1226820"/>
+                          </a:xfrm>
+                          <a:prstGeom prst="rect">
+                            <a:avLst/>
+                          </a:prstGeom>
+                        </pic:spPr>
+                      </pic:pic>
+                    </a:graphicData>
+                  </a:graphic>
+                </wp:inline>
+              </w:drawing>
+            </w:r>
+          </w:p>
         </w:tc>
       </w:tr>
     </w:tbl>

</xml_diff>